<commit_message>
bug fix after the demonstration
</commit_message>
<xml_diff>
--- a/docs/Command HelpFile.docx
+++ b/docs/Command HelpFile.docx
@@ -1,6 +1,6 @@
 
 <file path=word/document.xml><?xml version="1.0" encoding="utf-8"?>
-<w:document xmlns:wpc="http://schemas.microsoft.com/office/word/2010/wordprocessingCanvas" xmlns:cx="http://schemas.microsoft.com/office/drawing/2014/chartex" xmlns:cx1="http://schemas.microsoft.com/office/drawing/2015/9/8/chartex" xmlns:mc="http://schemas.openxmlformats.org/markup-compatibility/2006" xmlns:o="urn:schemas-microsoft-com:office:office" xmlns:r="http://schemas.openxmlformats.org/officeDocument/2006/relationships" xmlns:m="http://schemas.openxmlformats.org/officeDocument/2006/math" xmlns:v="urn:schemas-microsoft-com:vml" xmlns:wp14="http://schemas.microsoft.com/office/word/2010/wordprocessingDrawing" xmlns:wp="http://schemas.openxmlformats.org/drawingml/2006/wordprocessingDrawing" xmlns:w10="urn:schemas-microsoft-com:office:word" xmlns:w="http://schemas.openxmlformats.org/wordprocessingml/2006/main" xmlns:w14="http://schemas.microsoft.com/office/word/2010/wordml" xmlns:w15="http://schemas.microsoft.com/office/word/2012/wordml" xmlns:w16se="http://schemas.microsoft.com/office/word/2015/wordml/symex" xmlns:wpg="http://schemas.microsoft.com/office/word/2010/wordprocessingGroup" xmlns:wpi="http://schemas.microsoft.com/office/word/2010/wordprocessingInk" xmlns:wne="http://schemas.microsoft.com/office/word/2006/wordml" xmlns:wps="http://schemas.microsoft.com/office/word/2010/wordprocessingShape" mc:Ignorable="w14 w15 w16se wp14">
+<w:document xmlns:wpc="http://schemas.microsoft.com/office/word/2010/wordprocessingCanvas" xmlns:cx="http://schemas.microsoft.com/office/drawing/2014/chartex" xmlns:cx1="http://schemas.microsoft.com/office/drawing/2015/9/8/chartex" xmlns:cx2="http://schemas.microsoft.com/office/drawing/2015/10/21/chartex" xmlns:cx3="http://schemas.microsoft.com/office/drawing/2016/5/9/chartex" xmlns:cx4="http://schemas.microsoft.com/office/drawing/2016/5/10/chartex" xmlns:cx5="http://schemas.microsoft.com/office/drawing/2016/5/11/chartex" xmlns:cx6="http://schemas.microsoft.com/office/drawing/2016/5/12/chartex" xmlns:cx7="http://schemas.microsoft.com/office/drawing/2016/5/13/chartex" xmlns:cx8="http://schemas.microsoft.com/office/drawing/2016/5/14/chartex" xmlns:mc="http://schemas.openxmlformats.org/markup-compatibility/2006" xmlns:aink="http://schemas.microsoft.com/office/drawing/2016/ink" xmlns:am3d="http://schemas.microsoft.com/office/drawing/2017/model3d" xmlns:o="urn:schemas-microsoft-com:office:office" xmlns:r="http://schemas.openxmlformats.org/officeDocument/2006/relationships" xmlns:m="http://schemas.openxmlformats.org/officeDocument/2006/math" xmlns:v="urn:schemas-microsoft-com:vml" xmlns:wp14="http://schemas.microsoft.com/office/word/2010/wordprocessingDrawing" xmlns:wp="http://schemas.openxmlformats.org/drawingml/2006/wordprocessingDrawing" xmlns:w10="urn:schemas-microsoft-com:office:word" xmlns:w="http://schemas.openxmlformats.org/wordprocessingml/2006/main" xmlns:w14="http://schemas.microsoft.com/office/word/2010/wordml" xmlns:w15="http://schemas.microsoft.com/office/word/2012/wordml" xmlns:w16cid="http://schemas.microsoft.com/office/word/2016/wordml/cid" xmlns:w16se="http://schemas.microsoft.com/office/word/2015/wordml/symex" xmlns:wpg="http://schemas.microsoft.com/office/word/2010/wordprocessingGroup" xmlns:wpi="http://schemas.microsoft.com/office/word/2010/wordprocessingInk" xmlns:wne="http://schemas.microsoft.com/office/word/2006/wordml" xmlns:wps="http://schemas.microsoft.com/office/word/2010/wordprocessingShape" mc:Ignorable="w14 w15 w16se w16cid wp14">
   <w:body>
     <w:p>
       <w:pPr>
@@ -414,7 +414,7 @@
           <w:rFonts w:cstheme="minorHAnsi"/>
           <w:lang w:val="en-NZ"/>
         </w:rPr>
-        <w:t>EMPID</w:t>
+        <w:t>EMPID..........[A-</w:t>
       </w:r>
       <w:proofErr w:type="gramStart"/>
       <w:r>
@@ -422,7 +422,7 @@
           <w:rFonts w:cstheme="minorHAnsi"/>
           <w:lang w:val="en-NZ"/>
         </w:rPr>
-        <w:t>..........[</w:t>
+        <w:t>Z][</w:t>
       </w:r>
       <w:proofErr w:type="gramEnd"/>
       <w:r>
@@ -430,7 +430,7 @@
           <w:rFonts w:cstheme="minorHAnsi"/>
           <w:lang w:val="en-NZ"/>
         </w:rPr>
-        <w:t xml:space="preserve">A-Z][0-9]{3} </w:t>
+        <w:t xml:space="preserve">0-9]{3} </w:t>
       </w:r>
       <w:proofErr w:type="spellStart"/>
       <w:r>
@@ -461,7 +461,7 @@
           <w:rFonts w:cstheme="minorHAnsi"/>
           <w:lang w:val="en-NZ"/>
         </w:rPr>
-        <w:t>GENDER</w:t>
+        <w:t>GENDER.........(M|</w:t>
       </w:r>
       <w:proofErr w:type="gramStart"/>
       <w:r>
@@ -469,7 +469,23 @@
           <w:rFonts w:cstheme="minorHAnsi"/>
           <w:lang w:val="en-NZ"/>
         </w:rPr>
-        <w:t>.........(</w:t>
+        <w:t xml:space="preserve">F)  </w:t>
+      </w:r>
+      <w:proofErr w:type="spellStart"/>
+      <w:r>
+        <w:rPr>
+          <w:rFonts w:cstheme="minorHAnsi"/>
+          <w:lang w:val="en-NZ"/>
+        </w:rPr>
+        <w:t>e.x</w:t>
+      </w:r>
+      <w:proofErr w:type="spellEnd"/>
+      <w:r>
+        <w:rPr>
+          <w:rFonts w:cstheme="minorHAnsi"/>
+          <w:lang w:val="en-NZ"/>
+        </w:rPr>
+        <w:t>.</w:t>
       </w:r>
       <w:proofErr w:type="gramEnd"/>
       <w:r>
@@ -477,7 +493,38 @@
           <w:rFonts w:cstheme="minorHAnsi"/>
           <w:lang w:val="en-NZ"/>
         </w:rPr>
-        <w:t xml:space="preserve">M|F)  </w:t>
+        <w:t xml:space="preserve">: F      </w:t>
+      </w:r>
+    </w:p>
+    <w:p>
+      <w:pPr>
+        <w:rPr>
+          <w:rFonts w:cstheme="minorHAnsi"/>
+          <w:lang w:val="en-NZ"/>
+        </w:rPr>
+      </w:pPr>
+      <w:r>
+        <w:rPr>
+          <w:rFonts w:cstheme="minorHAnsi"/>
+          <w:lang w:val="en-NZ"/>
+        </w:rPr>
+        <w:t>AGE............[0-</w:t>
+      </w:r>
+      <w:proofErr w:type="gramStart"/>
+      <w:r>
+        <w:rPr>
+          <w:rFonts w:cstheme="minorHAnsi"/>
+          <w:lang w:val="en-NZ"/>
+        </w:rPr>
+        <w:t>9]{</w:t>
+      </w:r>
+      <w:proofErr w:type="gramEnd"/>
+      <w:r>
+        <w:rPr>
+          <w:rFonts w:cstheme="minorHAnsi"/>
+          <w:lang w:val="en-NZ"/>
+        </w:rPr>
+        <w:t xml:space="preserve">2}  </w:t>
       </w:r>
       <w:proofErr w:type="spellStart"/>
       <w:r>
@@ -493,22 +540,22 @@
           <w:rFonts w:cstheme="minorHAnsi"/>
           <w:lang w:val="en-NZ"/>
         </w:rPr>
-        <w:t xml:space="preserve">.: F      </w:t>
-      </w:r>
-    </w:p>
-    <w:p>
-      <w:pPr>
-        <w:rPr>
-          <w:rFonts w:cstheme="minorHAnsi"/>
-          <w:lang w:val="en-NZ"/>
-        </w:rPr>
-      </w:pPr>
-      <w:r>
-        <w:rPr>
-          <w:rFonts w:cstheme="minorHAnsi"/>
-          <w:lang w:val="en-NZ"/>
-        </w:rPr>
-        <w:t>AGE</w:t>
+        <w:t xml:space="preserve">.: 28  </w:t>
+      </w:r>
+    </w:p>
+    <w:p>
+      <w:pPr>
+        <w:rPr>
+          <w:rFonts w:cstheme="minorHAnsi"/>
+          <w:lang w:val="en-NZ"/>
+        </w:rPr>
+      </w:pPr>
+      <w:r>
+        <w:rPr>
+          <w:rFonts w:cstheme="minorHAnsi"/>
+          <w:lang w:val="en-NZ"/>
+        </w:rPr>
+        <w:t>SALES..........[0-</w:t>
       </w:r>
       <w:proofErr w:type="gramStart"/>
       <w:r>
@@ -516,7 +563,7 @@
           <w:rFonts w:cstheme="minorHAnsi"/>
           <w:lang w:val="en-NZ"/>
         </w:rPr>
-        <w:t>............[</w:t>
+        <w:t>9]{</w:t>
       </w:r>
       <w:proofErr w:type="gramEnd"/>
       <w:r>
@@ -524,7 +571,7 @@
           <w:rFonts w:cstheme="minorHAnsi"/>
           <w:lang w:val="en-NZ"/>
         </w:rPr>
-        <w:t xml:space="preserve">0-9]{2}  </w:t>
+        <w:t xml:space="preserve">3} </w:t>
       </w:r>
       <w:proofErr w:type="spellStart"/>
       <w:r>
@@ -540,22 +587,69 @@
           <w:rFonts w:cstheme="minorHAnsi"/>
           <w:lang w:val="en-NZ"/>
         </w:rPr>
-        <w:t xml:space="preserve">.: 28  </w:t>
-      </w:r>
-    </w:p>
-    <w:p>
-      <w:pPr>
-        <w:rPr>
-          <w:rFonts w:cstheme="minorHAnsi"/>
-          <w:lang w:val="en-NZ"/>
-        </w:rPr>
-      </w:pPr>
-      <w:r>
-        <w:rPr>
-          <w:rFonts w:cstheme="minorHAnsi"/>
-          <w:lang w:val="en-NZ"/>
-        </w:rPr>
-        <w:t>SALES</w:t>
+        <w:t xml:space="preserve">.: 100  </w:t>
+      </w:r>
+    </w:p>
+    <w:p>
+      <w:pPr>
+        <w:rPr>
+          <w:rFonts w:cstheme="minorHAnsi"/>
+          <w:lang w:val="en-NZ"/>
+        </w:rPr>
+      </w:pPr>
+      <w:r>
+        <w:rPr>
+          <w:rFonts w:cstheme="minorHAnsi"/>
+          <w:lang w:val="en-NZ"/>
+        </w:rPr>
+        <w:t>BMI............(</w:t>
+      </w:r>
+      <w:proofErr w:type="spellStart"/>
+      <w:r>
+        <w:rPr>
+          <w:rFonts w:cstheme="minorHAnsi"/>
+          <w:lang w:val="en-NZ"/>
+        </w:rPr>
+        <w:t>Normal|Overweight|Obesity|Underweight</w:t>
+      </w:r>
+      <w:proofErr w:type="spellEnd"/>
+      <w:r>
+        <w:rPr>
+          <w:rFonts w:cstheme="minorHAnsi"/>
+          <w:lang w:val="en-NZ"/>
+        </w:rPr>
+        <w:t xml:space="preserve">) </w:t>
+      </w:r>
+      <w:proofErr w:type="spellStart"/>
+      <w:r>
+        <w:rPr>
+          <w:rFonts w:cstheme="minorHAnsi"/>
+          <w:lang w:val="en-NZ"/>
+        </w:rPr>
+        <w:t>e.x</w:t>
+      </w:r>
+      <w:proofErr w:type="spellEnd"/>
+      <w:r>
+        <w:rPr>
+          <w:rFonts w:cstheme="minorHAnsi"/>
+          <w:lang w:val="en-NZ"/>
+        </w:rPr>
+        <w:t>.: Normal</w:t>
+      </w:r>
+    </w:p>
+    <w:p>
+      <w:pPr>
+        <w:rPr>
+          <w:rFonts w:cstheme="minorHAnsi"/>
+          <w:lang w:val="en-NZ"/>
+        </w:rPr>
+      </w:pPr>
+      <w:r>
+        <w:rPr>
+          <w:rFonts w:cstheme="minorHAnsi"/>
+          <w:lang w:val="en-NZ"/>
+        </w:rPr>
+        <w:t>SALARY.........[0-</w:t>
       </w:r>
       <w:proofErr w:type="gramStart"/>
       <w:r>
@@ -563,7 +657,7 @@
           <w:rFonts w:cstheme="minorHAnsi"/>
           <w:lang w:val="en-NZ"/>
         </w:rPr>
-        <w:t>..........[</w:t>
+        <w:t>9]{</w:t>
       </w:r>
       <w:proofErr w:type="gramEnd"/>
       <w:r>
@@ -571,7 +665,7 @@
           <w:rFonts w:cstheme="minorHAnsi"/>
           <w:lang w:val="en-NZ"/>
         </w:rPr>
-        <w:t xml:space="preserve">0-9]{3} </w:t>
+        <w:t xml:space="preserve">2-3} </w:t>
       </w:r>
       <w:proofErr w:type="spellStart"/>
       <w:r>
@@ -587,69 +681,23 @@
           <w:rFonts w:cstheme="minorHAnsi"/>
           <w:lang w:val="en-NZ"/>
         </w:rPr>
-        <w:t xml:space="preserve">.: 100  </w:t>
-      </w:r>
-    </w:p>
-    <w:p>
-      <w:pPr>
-        <w:rPr>
-          <w:rFonts w:cstheme="minorHAnsi"/>
-          <w:lang w:val="en-NZ"/>
-        </w:rPr>
-      </w:pPr>
-      <w:r>
-        <w:rPr>
-          <w:rFonts w:cstheme="minorHAnsi"/>
-          <w:lang w:val="en-NZ"/>
-        </w:rPr>
-        <w:t>BMI............(</w:t>
-      </w:r>
-      <w:proofErr w:type="spellStart"/>
-      <w:r>
-        <w:rPr>
-          <w:rFonts w:cstheme="minorHAnsi"/>
-          <w:lang w:val="en-NZ"/>
-        </w:rPr>
-        <w:t>Normal|Overweight|Obesity|Underweight</w:t>
-      </w:r>
-      <w:proofErr w:type="spellEnd"/>
-      <w:r>
-        <w:rPr>
-          <w:rFonts w:cstheme="minorHAnsi"/>
-          <w:lang w:val="en-NZ"/>
-        </w:rPr>
-        <w:t xml:space="preserve">) </w:t>
-      </w:r>
-      <w:proofErr w:type="spellStart"/>
-      <w:r>
-        <w:rPr>
-          <w:rFonts w:cstheme="minorHAnsi"/>
-          <w:lang w:val="en-NZ"/>
-        </w:rPr>
-        <w:t>e.x</w:t>
-      </w:r>
-      <w:proofErr w:type="spellEnd"/>
-      <w:r>
-        <w:rPr>
-          <w:rFonts w:cstheme="minorHAnsi"/>
-          <w:lang w:val="en-NZ"/>
-        </w:rPr>
-        <w:t>.: Normal</w:t>
-      </w:r>
-    </w:p>
-    <w:p>
-      <w:pPr>
-        <w:rPr>
-          <w:rFonts w:cstheme="minorHAnsi"/>
-          <w:lang w:val="en-NZ"/>
-        </w:rPr>
-      </w:pPr>
-      <w:r>
-        <w:rPr>
-          <w:rFonts w:cstheme="minorHAnsi"/>
-          <w:lang w:val="en-NZ"/>
-        </w:rPr>
-        <w:t>SALARY</w:t>
+        <w:t>.: 200</w:t>
+      </w:r>
+    </w:p>
+    <w:p>
+      <w:pPr>
+        <w:rPr>
+          <w:rFonts w:cstheme="minorHAnsi"/>
+          <w:lang w:val="en-NZ"/>
+        </w:rPr>
+      </w:pPr>
+      <w:r>
+        <w:rPr>
+          <w:rFonts w:cstheme="minorHAnsi"/>
+          <w:lang w:val="en-NZ"/>
+        </w:rPr>
+        <w:lastRenderedPageBreak/>
+        <w:t>BIRTHDAY.......[1-31]</w:t>
       </w:r>
       <w:proofErr w:type="gramStart"/>
       <w:r>
@@ -657,7 +705,7 @@
           <w:rFonts w:cstheme="minorHAnsi"/>
           <w:lang w:val="en-NZ"/>
         </w:rPr>
-        <w:t>.........[</w:t>
+        <w:t>-[</w:t>
       </w:r>
       <w:proofErr w:type="gramEnd"/>
       <w:r>
@@ -665,55 +713,7 @@
           <w:rFonts w:cstheme="minorHAnsi"/>
           <w:lang w:val="en-NZ"/>
         </w:rPr>
-        <w:t xml:space="preserve">0-9]{2-3} </w:t>
-      </w:r>
-      <w:proofErr w:type="spellStart"/>
-      <w:r>
-        <w:rPr>
-          <w:rFonts w:cstheme="minorHAnsi"/>
-          <w:lang w:val="en-NZ"/>
-        </w:rPr>
-        <w:t>e.x</w:t>
-      </w:r>
-      <w:proofErr w:type="spellEnd"/>
-      <w:r>
-        <w:rPr>
-          <w:rFonts w:cstheme="minorHAnsi"/>
-          <w:lang w:val="en-NZ"/>
-        </w:rPr>
-        <w:t>.: 200</w:t>
-      </w:r>
-    </w:p>
-    <w:p>
-      <w:pPr>
-        <w:rPr>
-          <w:rFonts w:cstheme="minorHAnsi"/>
-          <w:lang w:val="en-NZ"/>
-        </w:rPr>
-      </w:pPr>
-      <w:r>
-        <w:rPr>
-          <w:rFonts w:cstheme="minorHAnsi"/>
-          <w:lang w:val="en-NZ"/>
-        </w:rPr>
-        <w:lastRenderedPageBreak/>
-        <w:t>BIRTHDAY</w:t>
-      </w:r>
-      <w:proofErr w:type="gramStart"/>
-      <w:r>
-        <w:rPr>
-          <w:rFonts w:cstheme="minorHAnsi"/>
-          <w:lang w:val="en-NZ"/>
-        </w:rPr>
-        <w:t>.......[</w:t>
-      </w:r>
-      <w:proofErr w:type="gramEnd"/>
-      <w:r>
-        <w:rPr>
-          <w:rFonts w:cstheme="minorHAnsi"/>
-          <w:lang w:val="en-NZ"/>
-        </w:rPr>
-        <w:t xml:space="preserve">1-31]-[1-12]-[0-9]{4} </w:t>
+        <w:t xml:space="preserve">1-12]-[0-9]{4} </w:t>
       </w:r>
       <w:proofErr w:type="spellStart"/>
       <w:r>
@@ -1438,21 +1438,12 @@
           <w:lang w:val="en-NZ"/>
         </w:rPr>
       </w:pPr>
-      <w:proofErr w:type="gramStart"/>
-      <w:r>
-        <w:rPr>
-          <w:rFonts w:cstheme="minorHAnsi"/>
-          <w:lang w:val="en-NZ"/>
-        </w:rPr>
-        <w:t>quit</w:t>
-      </w:r>
-      <w:proofErr w:type="gramEnd"/>
-      <w:r>
-        <w:rPr>
-          <w:rFonts w:cstheme="minorHAnsi"/>
-          <w:lang w:val="en-NZ"/>
-        </w:rPr>
-        <w:t xml:space="preserve"> -f.............Force quitting the system without saving new data.  </w:t>
+      <w:r>
+        <w:rPr>
+          <w:rFonts w:cstheme="minorHAnsi"/>
+          <w:lang w:val="en-NZ"/>
+        </w:rPr>
+        <w:t xml:space="preserve">quit -f.............Force quitting the system without saving new data.  </w:t>
       </w:r>
     </w:p>
     <w:p>
@@ -1474,7 +1465,6 @@
           <w:lang w:val="en-NZ"/>
         </w:rPr>
       </w:pPr>
-      <w:proofErr w:type="gramStart"/>
       <w:r>
         <w:rPr>
           <w:rFonts w:ascii="Courier New" w:hAnsi="Courier New" w:cs="Courier New"/>
@@ -1485,7 +1475,6 @@
         </w:rPr>
         <w:t>import</w:t>
       </w:r>
-      <w:proofErr w:type="gramEnd"/>
       <w:r>
         <w:rPr>
           <w:rFonts w:ascii="Courier New" w:hAnsi="Courier New" w:cs="Courier New"/>
@@ -1504,9 +1493,188 @@
           <w:szCs w:val="24"/>
           <w:lang w:val="en-NZ"/>
         </w:rPr>
-        <w:t xml:space="preserve"> &lt;FILE</w:t>
-      </w:r>
-      <w:r>
+        <w:t xml:space="preserve"> &lt;FILENAME&gt;</w:t>
+      </w:r>
+    </w:p>
+    <w:p>
+      <w:pPr>
+        <w:rPr>
+          <w:lang w:val="en-NZ"/>
+        </w:rPr>
+      </w:pPr>
+      <w:r>
+        <w:rPr>
+          <w:lang w:val="en-NZ"/>
+        </w:rPr>
+        <w:t>Import data from a file that is specified in the command line.</w:t>
+      </w:r>
+    </w:p>
+    <w:p>
+      <w:pPr>
+        <w:rPr>
+          <w:b/>
+          <w:lang w:val="en-NZ"/>
+        </w:rPr>
+      </w:pPr>
+      <w:r>
+        <w:rPr>
+          <w:b/>
+          <w:lang w:val="en-NZ"/>
+        </w:rPr>
+        <w:t>USAGE:</w:t>
+      </w:r>
+    </w:p>
+    <w:p>
+      <w:pPr>
+        <w:rPr>
+          <w:lang w:val="en-NZ"/>
+        </w:rPr>
+      </w:pPr>
+      <w:r>
+        <w:rPr>
+          <w:lang w:val="en-NZ"/>
+        </w:rPr>
+        <w:t>import &lt;-OPTION&gt; &lt;FILENAME&gt;</w:t>
+      </w:r>
+    </w:p>
+    <w:p>
+      <w:pPr>
+        <w:rPr>
+          <w:b/>
+          <w:lang w:val="en-NZ"/>
+        </w:rPr>
+      </w:pPr>
+      <w:r>
+        <w:rPr>
+          <w:b/>
+          <w:lang w:val="en-NZ"/>
+        </w:rPr>
+        <w:t>OPTIONS:</w:t>
+      </w:r>
+    </w:p>
+    <w:p>
+      <w:pPr>
+        <w:rPr>
+          <w:lang w:val="en-NZ"/>
+        </w:rPr>
+      </w:pPr>
+      <w:r>
+        <w:rPr>
+          <w:lang w:val="en-NZ"/>
+        </w:rPr>
+        <w:t>-</w:t>
+      </w:r>
+      <w:proofErr w:type="gramStart"/>
+      <w:r>
+        <w:rPr>
+          <w:lang w:val="en-NZ"/>
+        </w:rPr>
+        <w:t>csv :</w:t>
+      </w:r>
+      <w:proofErr w:type="gramEnd"/>
+      <w:r>
+        <w:rPr>
+          <w:lang w:val="en-NZ"/>
+        </w:rPr>
+        <w:t xml:space="preserve"> Import from a CSV file.</w:t>
+      </w:r>
+    </w:p>
+    <w:p>
+      <w:pPr>
+        <w:rPr>
+          <w:lang w:val="en-NZ"/>
+        </w:rPr>
+      </w:pPr>
+      <w:r>
+        <w:rPr>
+          <w:lang w:val="en-NZ"/>
+        </w:rPr>
+        <w:t>-</w:t>
+      </w:r>
+      <w:proofErr w:type="spellStart"/>
+      <w:proofErr w:type="gramStart"/>
+      <w:r>
+        <w:rPr>
+          <w:lang w:val="en-NZ"/>
+        </w:rPr>
+        <w:t>pk</w:t>
+      </w:r>
+      <w:proofErr w:type="spellEnd"/>
+      <w:r>
+        <w:rPr>
+          <w:lang w:val="en-NZ"/>
+        </w:rPr>
+        <w:t xml:space="preserve"> :</w:t>
+      </w:r>
+      <w:proofErr w:type="gramEnd"/>
+      <w:r>
+        <w:rPr>
+          <w:lang w:val="en-NZ"/>
+        </w:rPr>
+        <w:t xml:space="preserve"> Import from a pickle file.</w:t>
+      </w:r>
+      <w:bookmarkStart w:id="0" w:name="_GoBack"/>
+      <w:bookmarkEnd w:id="0"/>
+    </w:p>
+    <w:p>
+      <w:pPr>
+        <w:rPr>
+          <w:b/>
+          <w:lang w:val="en-NZ"/>
+        </w:rPr>
+      </w:pPr>
+      <w:r>
+        <w:rPr>
+          <w:b/>
+          <w:lang w:val="en-NZ"/>
+        </w:rPr>
+        <w:t>EXAMPLES:</w:t>
+      </w:r>
+    </w:p>
+    <w:p>
+      <w:pPr>
+        <w:rPr>
+          <w:lang w:val="en-NZ"/>
+        </w:rPr>
+      </w:pPr>
+      <w:r>
+        <w:rPr>
+          <w:lang w:val="en-NZ"/>
+        </w:rPr>
+        <w:t>import</w:t>
+      </w:r>
+      <w:r>
+        <w:rPr>
+          <w:lang w:val="en-NZ"/>
+        </w:rPr>
+        <w:t xml:space="preserve"> -csv testingdata.csv</w:t>
+      </w:r>
+      <w:proofErr w:type="gramStart"/>
+      <w:r>
+        <w:rPr>
+          <w:lang w:val="en-NZ"/>
+        </w:rPr>
+        <w:t>.....</w:t>
+      </w:r>
+      <w:proofErr w:type="gramEnd"/>
+      <w:r>
+        <w:rPr>
+          <w:lang w:val="en-NZ"/>
+        </w:rPr>
+        <w:t xml:space="preserve">Import data from a CSV file "testingdata.csv".  </w:t>
+      </w:r>
+    </w:p>
+    <w:p>
+      <w:pPr>
+        <w:rPr>
+          <w:rFonts w:cstheme="minorHAnsi"/>
+          <w:lang w:val="en-NZ"/>
+        </w:rPr>
+      </w:pPr>
+    </w:p>
+    <w:p>
+      <w:pPr>
+        <w:pStyle w:val="Heading1"/>
         <w:rPr>
           <w:rFonts w:ascii="Courier New" w:hAnsi="Courier New" w:cs="Courier New"/>
           <w:b/>
@@ -1514,8 +1682,7 @@
           <w:szCs w:val="24"/>
           <w:lang w:val="en-NZ"/>
         </w:rPr>
-        <w:t xml:space="preserve"> PATH</w:t>
-      </w:r>
+      </w:pPr>
       <w:r>
         <w:rPr>
           <w:rFonts w:ascii="Courier New" w:hAnsi="Courier New" w:cs="Courier New"/>
@@ -1524,212 +1691,9 @@
           <w:szCs w:val="24"/>
           <w:lang w:val="en-NZ"/>
         </w:rPr>
-        <w:t>&gt;</w:t>
-      </w:r>
-    </w:p>
-    <w:p>
-      <w:pPr>
-        <w:rPr>
-          <w:lang w:val="en-NZ"/>
-        </w:rPr>
-      </w:pPr>
-      <w:r>
-        <w:rPr>
-          <w:lang w:val="en-NZ"/>
-        </w:rPr>
-        <w:t xml:space="preserve">Import data from a file that </w:t>
-      </w:r>
-      <w:proofErr w:type="gramStart"/>
-      <w:r>
-        <w:rPr>
-          <w:lang w:val="en-NZ"/>
-        </w:rPr>
-        <w:t>is specified</w:t>
-      </w:r>
-      <w:proofErr w:type="gramEnd"/>
-      <w:r>
-        <w:rPr>
-          <w:lang w:val="en-NZ"/>
-        </w:rPr>
-        <w:t xml:space="preserve"> in the command line.</w:t>
-      </w:r>
-    </w:p>
-    <w:p>
-      <w:pPr>
-        <w:rPr>
-          <w:b/>
-          <w:lang w:val="en-NZ"/>
-        </w:rPr>
-      </w:pPr>
-      <w:r>
-        <w:rPr>
-          <w:b/>
-          <w:lang w:val="en-NZ"/>
-        </w:rPr>
-        <w:t>USAGE:</w:t>
-      </w:r>
-    </w:p>
-    <w:p>
-      <w:pPr>
-        <w:rPr>
-          <w:lang w:val="en-NZ"/>
-        </w:rPr>
-      </w:pPr>
-      <w:proofErr w:type="gramStart"/>
-      <w:r>
-        <w:rPr>
-          <w:lang w:val="en-NZ"/>
-        </w:rPr>
-        <w:t>import</w:t>
-      </w:r>
-      <w:proofErr w:type="gramEnd"/>
-      <w:r>
-        <w:rPr>
-          <w:lang w:val="en-NZ"/>
-        </w:rPr>
-        <w:t xml:space="preserve"> &lt;-OPTION&gt; &lt;FILE PATH</w:t>
-      </w:r>
-      <w:r>
-        <w:rPr>
-          <w:lang w:val="en-NZ"/>
-        </w:rPr>
-        <w:t>&gt;</w:t>
-      </w:r>
-    </w:p>
-    <w:p>
-      <w:pPr>
-        <w:rPr>
-          <w:b/>
-          <w:lang w:val="en-NZ"/>
-        </w:rPr>
-      </w:pPr>
-      <w:r>
-        <w:rPr>
-          <w:b/>
-          <w:lang w:val="en-NZ"/>
-        </w:rPr>
-        <w:t>OPTIONS:</w:t>
-      </w:r>
-    </w:p>
-    <w:p>
-      <w:pPr>
-        <w:rPr>
-          <w:lang w:val="en-NZ"/>
-        </w:rPr>
-      </w:pPr>
-      <w:r>
-        <w:rPr>
-          <w:lang w:val="en-NZ"/>
-        </w:rPr>
-        <w:t>-</w:t>
-      </w:r>
-      <w:proofErr w:type="gramStart"/>
-      <w:r>
-        <w:rPr>
-          <w:lang w:val="en-NZ"/>
-        </w:rPr>
-        <w:t>csv :</w:t>
-      </w:r>
-      <w:proofErr w:type="gramEnd"/>
-      <w:r>
-        <w:rPr>
-          <w:lang w:val="en-NZ"/>
-        </w:rPr>
-        <w:t xml:space="preserve"> Import from a CSV file.</w:t>
-      </w:r>
-    </w:p>
-    <w:p>
-      <w:pPr>
-        <w:rPr>
-          <w:lang w:val="en-NZ"/>
-        </w:rPr>
-      </w:pPr>
-      <w:r>
-        <w:rPr>
-          <w:lang w:val="en-NZ"/>
-        </w:rPr>
-        <w:t>-</w:t>
-      </w:r>
-      <w:proofErr w:type="spellStart"/>
-      <w:r>
-        <w:rPr>
-          <w:lang w:val="en-NZ"/>
-        </w:rPr>
-        <w:t>pk</w:t>
-      </w:r>
-      <w:proofErr w:type="spellEnd"/>
-      <w:r>
-        <w:rPr>
-          <w:lang w:val="en-NZ"/>
-        </w:rPr>
-        <w:t xml:space="preserve">: </w:t>
-      </w:r>
-      <w:r>
-        <w:rPr>
-          <w:lang w:val="en-NZ"/>
-        </w:rPr>
-        <w:t>Import from a pickle file.</w:t>
-      </w:r>
-    </w:p>
-    <w:p>
-      <w:pPr>
-        <w:rPr>
-          <w:b/>
-          <w:lang w:val="en-NZ"/>
-        </w:rPr>
-      </w:pPr>
-      <w:r>
-        <w:rPr>
-          <w:b/>
-          <w:lang w:val="en-NZ"/>
-        </w:rPr>
-        <w:t>EXAMPLES:</w:t>
-      </w:r>
-    </w:p>
-    <w:p>
-      <w:pPr>
-        <w:rPr>
-          <w:lang w:val="en-NZ"/>
-        </w:rPr>
-      </w:pPr>
-      <w:r>
-        <w:rPr>
-          <w:lang w:val="en-NZ"/>
-        </w:rPr>
-        <w:t>Import</w:t>
-      </w:r>
-      <w:r>
-        <w:rPr>
-          <w:lang w:val="en-NZ"/>
-        </w:rPr>
-        <w:t xml:space="preserve"> -csv testingdata.csv</w:t>
-      </w:r>
-      <w:proofErr w:type="gramStart"/>
-      <w:r>
-        <w:rPr>
-          <w:lang w:val="en-NZ"/>
-        </w:rPr>
-        <w:t>.....Import</w:t>
-      </w:r>
-      <w:proofErr w:type="gramEnd"/>
-      <w:r>
-        <w:rPr>
-          <w:lang w:val="en-NZ"/>
-        </w:rPr>
-        <w:t xml:space="preserve"> data from a CSV file "testingdata.csv".  </w:t>
-      </w:r>
-    </w:p>
-    <w:p>
-      <w:pPr>
-        <w:rPr>
-          <w:rFonts w:cstheme="minorHAnsi"/>
-          <w:lang w:val="en-NZ"/>
-        </w:rPr>
-      </w:pPr>
-    </w:p>
-    <w:p>
-      <w:pPr>
-        <w:pStyle w:val="Heading1"/>
+        <w:t>export</w:t>
+      </w:r>
+      <w:r>
         <w:rPr>
           <w:rFonts w:ascii="Courier New" w:hAnsi="Courier New" w:cs="Courier New"/>
           <w:b/>
@@ -1737,8 +1701,8 @@
           <w:szCs w:val="24"/>
           <w:lang w:val="en-NZ"/>
         </w:rPr>
-      </w:pPr>
-      <w:proofErr w:type="gramStart"/>
+        <w:t xml:space="preserve"> &lt;-OPTION&gt;</w:t>
+      </w:r>
       <w:r>
         <w:rPr>
           <w:rFonts w:ascii="Courier New" w:hAnsi="Courier New" w:cs="Courier New"/>
@@ -1747,103 +1711,50 @@
           <w:szCs w:val="24"/>
           <w:lang w:val="en-NZ"/>
         </w:rPr>
-        <w:t>ex</w:t>
-      </w:r>
-      <w:r>
-        <w:rPr>
-          <w:rFonts w:ascii="Courier New" w:hAnsi="Courier New" w:cs="Courier New"/>
-          <w:b/>
-          <w:sz w:val="24"/>
-          <w:szCs w:val="24"/>
-          <w:lang w:val="en-NZ"/>
-        </w:rPr>
-        <w:t>port</w:t>
-      </w:r>
-      <w:proofErr w:type="gramEnd"/>
-      <w:r>
-        <w:rPr>
-          <w:rFonts w:ascii="Courier New" w:hAnsi="Courier New" w:cs="Courier New"/>
-          <w:b/>
-          <w:sz w:val="24"/>
-          <w:szCs w:val="24"/>
-          <w:lang w:val="en-NZ"/>
-        </w:rPr>
-        <w:t xml:space="preserve"> &lt;-OPTION&gt;</w:t>
-      </w:r>
-      <w:r>
-        <w:rPr>
-          <w:rFonts w:ascii="Courier New" w:hAnsi="Courier New" w:cs="Courier New"/>
-          <w:b/>
-          <w:sz w:val="24"/>
-          <w:szCs w:val="24"/>
-          <w:lang w:val="en-NZ"/>
-        </w:rPr>
-        <w:t xml:space="preserve"> &lt;FILE</w:t>
-      </w:r>
-      <w:r>
-        <w:rPr>
-          <w:rFonts w:ascii="Courier New" w:hAnsi="Courier New" w:cs="Courier New"/>
-          <w:b/>
-          <w:sz w:val="24"/>
-          <w:szCs w:val="24"/>
-          <w:lang w:val="en-NZ"/>
-        </w:rPr>
-        <w:t xml:space="preserve"> </w:t>
-      </w:r>
-      <w:r>
-        <w:rPr>
-          <w:rFonts w:ascii="Courier New" w:hAnsi="Courier New" w:cs="Courier New"/>
-          <w:b/>
-          <w:sz w:val="24"/>
-          <w:szCs w:val="24"/>
-          <w:lang w:val="en-NZ"/>
-        </w:rPr>
-        <w:t>PATH&gt;</w:t>
-      </w:r>
-    </w:p>
-    <w:p>
-      <w:pPr>
-        <w:rPr>
-          <w:lang w:val="en-NZ"/>
-        </w:rPr>
-      </w:pPr>
-      <w:r>
-        <w:rPr>
-          <w:lang w:val="en-NZ"/>
-        </w:rPr>
-        <w:t>Export pickled data to</w:t>
-      </w:r>
-      <w:r>
-        <w:rPr>
-          <w:lang w:val="en-NZ"/>
-        </w:rPr>
-        <w:t xml:space="preserve"> a </w:t>
-      </w:r>
-      <w:r>
-        <w:rPr>
-          <w:lang w:val="en-NZ"/>
-        </w:rPr>
-        <w:t xml:space="preserve">local </w:t>
-      </w:r>
-      <w:r>
-        <w:rPr>
-          <w:lang w:val="en-NZ"/>
-        </w:rPr>
-        <w:t xml:space="preserve">file that </w:t>
-      </w:r>
-      <w:proofErr w:type="gramStart"/>
-      <w:r>
-        <w:rPr>
-          <w:lang w:val="en-NZ"/>
-        </w:rPr>
-        <w:t>is specified</w:t>
-      </w:r>
-      <w:proofErr w:type="gramEnd"/>
-      <w:r>
-        <w:rPr>
-          <w:lang w:val="en-NZ"/>
-        </w:rPr>
-        <w:t xml:space="preserve"> in the command line.</w:t>
+        <w:t xml:space="preserve"> &lt;FILENAME&gt;</w:t>
+      </w:r>
+    </w:p>
+    <w:p>
+      <w:pPr>
+        <w:rPr>
+          <w:lang w:val="en-NZ"/>
+        </w:rPr>
+      </w:pPr>
+      <w:r>
+        <w:rPr>
+          <w:lang w:val="en-NZ"/>
+        </w:rPr>
+        <w:t>Export</w:t>
+      </w:r>
+      <w:r>
+        <w:rPr>
+          <w:lang w:val="en-NZ"/>
+        </w:rPr>
+        <w:t xml:space="preserve"> data </w:t>
+      </w:r>
+      <w:r>
+        <w:rPr>
+          <w:lang w:val="en-NZ"/>
+        </w:rPr>
+        <w:t>to</w:t>
+      </w:r>
+      <w:r>
+        <w:rPr>
+          <w:lang w:val="en-NZ"/>
+        </w:rPr>
+        <w:t xml:space="preserve"> a</w:t>
+      </w:r>
+      <w:r>
+        <w:rPr>
+          <w:lang w:val="en-NZ"/>
+        </w:rPr>
+        <w:t xml:space="preserve"> local</w:t>
+      </w:r>
+      <w:r>
+        <w:rPr>
+          <w:lang w:val="en-NZ"/>
+        </w:rPr>
+        <w:t xml:space="preserve"> file that is specified in the command line.</w:t>
       </w:r>
     </w:p>
     <w:p>
@@ -1867,28 +1778,18 @@
           <w:lang w:val="en-NZ"/>
         </w:rPr>
       </w:pPr>
-      <w:proofErr w:type="gramStart"/>
       <w:r>
         <w:rPr>
           <w:lang w:val="en-NZ"/>
         </w:rPr>
         <w:t>export</w:t>
       </w:r>
-      <w:proofErr w:type="gramEnd"/>
-      <w:r>
-        <w:rPr>
-          <w:lang w:val="en-NZ"/>
-        </w:rPr>
-        <w:t xml:space="preserve"> &lt;-OPTION&gt; &lt;FILE PATH</w:t>
-      </w:r>
-      <w:r>
-        <w:rPr>
-          <w:lang w:val="en-NZ"/>
-        </w:rPr>
-        <w:t>&gt;</w:t>
-      </w:r>
-      <w:bookmarkStart w:id="0" w:name="_GoBack"/>
-      <w:bookmarkEnd w:id="0"/>
+      <w:r>
+        <w:rPr>
+          <w:lang w:val="en-NZ"/>
+        </w:rPr>
+        <w:t xml:space="preserve"> &lt;-OPTION&gt; &lt;FILENAME&gt;</w:t>
+      </w:r>
     </w:p>
     <w:p>
       <w:pPr>
@@ -1967,75 +1868,42 @@
           <w:lang w:val="en-NZ"/>
         </w:rPr>
       </w:pPr>
+      <w:r>
+        <w:rPr>
+          <w:lang w:val="en-NZ"/>
+        </w:rPr>
+        <w:t>export -</w:t>
+      </w:r>
+      <w:proofErr w:type="spellStart"/>
+      <w:r>
+        <w:rPr>
+          <w:lang w:val="en-NZ"/>
+        </w:rPr>
+        <w:t>pk</w:t>
+      </w:r>
+      <w:proofErr w:type="spellEnd"/>
+      <w:r>
+        <w:rPr>
+          <w:lang w:val="en-NZ"/>
+        </w:rPr>
+        <w:t xml:space="preserve"> data.pk</w:t>
+      </w:r>
       <w:proofErr w:type="gramStart"/>
       <w:r>
         <w:rPr>
           <w:lang w:val="en-NZ"/>
         </w:rPr>
-        <w:t>export</w:t>
+        <w:t>.....</w:t>
       </w:r>
       <w:proofErr w:type="gramEnd"/>
       <w:r>
-        <w:rPr>
-          <w:lang w:val="en-NZ"/>
-        </w:rPr>
-        <w:t xml:space="preserve"> -</w:t>
-      </w:r>
-      <w:proofErr w:type="spellStart"/>
-      <w:r>
-        <w:rPr>
-          <w:lang w:val="en-NZ"/>
-        </w:rPr>
-        <w:t>pk</w:t>
-      </w:r>
-      <w:proofErr w:type="spellEnd"/>
-      <w:r>
-        <w:rPr>
-          <w:lang w:val="en-NZ"/>
-        </w:rPr>
         <w:t xml:space="preserve"> </w:t>
       </w:r>
       <w:r>
         <w:rPr>
           <w:lang w:val="en-NZ"/>
         </w:rPr>
-        <w:t>local</w:t>
-      </w:r>
-      <w:r>
-        <w:rPr>
-          <w:lang w:val="en-NZ"/>
-        </w:rPr>
-        <w:t>data.pk</w:t>
-      </w:r>
-      <w:r>
-        <w:rPr>
-          <w:lang w:val="en-NZ"/>
-        </w:rPr>
-        <w:t>.....</w:t>
-      </w:r>
-      <w:r>
-        <w:rPr>
-          <w:lang w:val="en-NZ"/>
-        </w:rPr>
-        <w:t xml:space="preserve">Export pickled data to a local file </w:t>
-      </w:r>
-      <w:r>
-        <w:rPr>
-          <w:lang w:val="en-NZ"/>
-        </w:rPr>
-        <w:t>"</w:t>
-      </w:r>
-      <w:r>
-        <w:rPr>
-          <w:lang w:val="en-NZ"/>
-        </w:rPr>
-        <w:t>localdata.pk</w:t>
-      </w:r>
-      <w:r>
-        <w:rPr>
-          <w:lang w:val="en-NZ"/>
-        </w:rPr>
-        <w:t xml:space="preserve">".  </w:t>
+        <w:t>Export pickled data to a local file "data.pk".</w:t>
       </w:r>
     </w:p>
     <w:p>
@@ -2057,7 +1925,7 @@
 </file>
 
 <file path=word/styles.xml><?xml version="1.0" encoding="utf-8"?>
-<w:styles xmlns:mc="http://schemas.openxmlformats.org/markup-compatibility/2006" xmlns:r="http://schemas.openxmlformats.org/officeDocument/2006/relationships" xmlns:w="http://schemas.openxmlformats.org/wordprocessingml/2006/main" xmlns:w14="http://schemas.microsoft.com/office/word/2010/wordml" xmlns:w15="http://schemas.microsoft.com/office/word/2012/wordml" xmlns:w16se="http://schemas.microsoft.com/office/word/2015/wordml/symex" mc:Ignorable="w14 w15 w16se">
+<w:styles xmlns:mc="http://schemas.openxmlformats.org/markup-compatibility/2006" xmlns:r="http://schemas.openxmlformats.org/officeDocument/2006/relationships" xmlns:w="http://schemas.openxmlformats.org/wordprocessingml/2006/main" xmlns:w14="http://schemas.microsoft.com/office/word/2010/wordml" xmlns:w15="http://schemas.microsoft.com/office/word/2012/wordml" xmlns:w16cid="http://schemas.microsoft.com/office/word/2016/wordml/cid" xmlns:w16se="http://schemas.microsoft.com/office/word/2015/wordml/symex" mc:Ignorable="w14 w15 w16se w16cid">
   <w:docDefaults>
     <w:rPrDefault>
       <w:rPr>
@@ -2071,7 +1939,7 @@
       </w:pPr>
     </w:pPrDefault>
   </w:docDefaults>
-  <w:latentStyles w:defLockedState="0" w:defUIPriority="99" w:defSemiHidden="0" w:defUnhideWhenUsed="0" w:defQFormat="0" w:count="371">
+  <w:latentStyles w:defLockedState="0" w:defUIPriority="99" w:defSemiHidden="0" w:defUnhideWhenUsed="0" w:defQFormat="0" w:count="375">
     <w:lsdException w:name="Normal" w:uiPriority="0" w:qFormat="1"/>
     <w:lsdException w:name="heading 1" w:uiPriority="9" w:qFormat="1"/>
     <w:lsdException w:name="heading 2" w:uiPriority="9" w:unhideWhenUsed="1" w:qFormat="1"/>
@@ -2177,7 +2045,6 @@
     <w:lsdException w:name="HTML Sample" w:semiHidden="1" w:unhideWhenUsed="1"/>
     <w:lsdException w:name="HTML Typewriter" w:semiHidden="1" w:unhideWhenUsed="1"/>
     <w:lsdException w:name="HTML Variable" w:semiHidden="1" w:unhideWhenUsed="1"/>
-    <w:lsdException w:name="Normal Table" w:semiHidden="1" w:unhideWhenUsed="1"/>
     <w:lsdException w:name="annotation subject" w:semiHidden="1" w:unhideWhenUsed="1"/>
     <w:lsdException w:name="No List" w:semiHidden="1" w:unhideWhenUsed="1"/>
     <w:lsdException w:name="Outline List 1" w:semiHidden="1" w:unhideWhenUsed="1"/>
@@ -2221,10 +2088,8 @@
     <w:lsdException w:name="Table Elegant" w:semiHidden="1" w:unhideWhenUsed="1"/>
     <w:lsdException w:name="Table Professional" w:semiHidden="1" w:unhideWhenUsed="1"/>
     <w:lsdException w:name="Table Subtle 1" w:semiHidden="1" w:unhideWhenUsed="1"/>
-    <w:lsdException w:name="Table Subtle 2" w:semiHidden="1" w:unhideWhenUsed="1"/>
     <w:lsdException w:name="Table Web 1" w:semiHidden="1" w:unhideWhenUsed="1"/>
     <w:lsdException w:name="Table Web 2" w:semiHidden="1" w:unhideWhenUsed="1"/>
-    <w:lsdException w:name="Table Web 3" w:semiHidden="1" w:unhideWhenUsed="1"/>
     <w:lsdException w:name="Balloon Text" w:semiHidden="1" w:unhideWhenUsed="1"/>
     <w:lsdException w:name="Table Grid" w:uiPriority="39"/>
     <w:lsdException w:name="Table Theme" w:semiHidden="1" w:unhideWhenUsed="1"/>
@@ -2439,6 +2304,10 @@
     <w:lsdException w:name="List Table 5 Dark Accent 6" w:uiPriority="50"/>
     <w:lsdException w:name="List Table 6 Colorful Accent 6" w:uiPriority="51"/>
     <w:lsdException w:name="List Table 7 Colorful Accent 6" w:uiPriority="52"/>
+    <w:lsdException w:name="Mention" w:semiHidden="1" w:unhideWhenUsed="1"/>
+    <w:lsdException w:name="Smart Hyperlink" w:semiHidden="1" w:unhideWhenUsed="1"/>
+    <w:lsdException w:name="Hashtag" w:semiHidden="1" w:unhideWhenUsed="1"/>
+    <w:lsdException w:name="Unresolved Mention" w:semiHidden="1" w:unhideWhenUsed="1"/>
   </w:latentStyles>
   <w:style w:type="paragraph" w:default="1" w:styleId="Normal">
     <w:name w:val="Normal"/>

</xml_diff>